<commit_message>
De quy part 1
</commit_message>
<xml_diff>
--- a/Vòng lặp/Đặc điểm Loop.docx
+++ b/Vòng lặp/Đặc điểm Loop.docx
@@ -712,21 +712,7 @@
               <w:rPr>
                 <w:rFonts w:ascii="Times New Roman" w:hAnsi="Times New Roman" w:cs="Times New Roman"/>
               </w:rPr>
-              <w:t xml:space="preserve"> (phải </w:t>
-            </w:r>
-            <w:proofErr w:type="gramStart"/>
-            <w:r>
-              <w:rPr>
-                <w:rFonts w:ascii="Times New Roman" w:hAnsi="Times New Roman" w:cs="Times New Roman"/>
-              </w:rPr>
-              <w:t>qua .keys</w:t>
-            </w:r>
-            <w:proofErr w:type="gramEnd"/>
-            <w:r>
-              <w:rPr>
-                <w:rFonts w:ascii="Times New Roman" w:hAnsi="Times New Roman" w:cs="Times New Roman"/>
-              </w:rPr>
-              <w:t>())</w:t>
+              <w:t xml:space="preserve"> (phải qua .keys())</w:t>
             </w:r>
           </w:p>
         </w:tc>
@@ -987,7 +973,7 @@
           <w:rFonts w:ascii="Times New Roman" w:hAnsi="Times New Roman" w:cs="Times New Roman"/>
         </w:rPr>
         <w:pict w14:anchorId="74EED1C3">
-          <v:rect id="_x0000_i1073" style="width:0;height:1.5pt" o:hralign="center" o:hrstd="t" o:hr="t" fillcolor="#a0a0a0" stroked="f"/>
+          <v:rect id="_x0000_i1025" style="width:0;height:1.5pt" o:hralign="center" o:hrstd="t" o:hr="t" fillcolor="#a0a0a0" stroked="f"/>
         </w:pict>
       </w:r>
     </w:p>
@@ -1061,37 +1047,21 @@
         <w:rPr>
           <w:rFonts w:ascii="Times New Roman" w:hAnsi="Times New Roman" w:cs="Times New Roman"/>
         </w:rPr>
-        <w:t>for (var i = 0; i &lt; 5; i+</w:t>
-      </w:r>
-      <w:proofErr w:type="gramStart"/>
-      <w:r>
-        <w:rPr>
-          <w:rFonts w:ascii="Times New Roman" w:hAnsi="Times New Roman" w:cs="Times New Roman"/>
-        </w:rPr>
-        <w:t>+) {</w:t>
-      </w:r>
-      <w:proofErr w:type="gramEnd"/>
-    </w:p>
-    <w:p>
-      <w:pPr>
-        <w:rPr>
-          <w:rFonts w:ascii="Times New Roman" w:hAnsi="Times New Roman" w:cs="Times New Roman"/>
-        </w:rPr>
-      </w:pPr>
-      <w:r>
-        <w:rPr>
-          <w:rFonts w:ascii="Times New Roman" w:hAnsi="Times New Roman" w:cs="Times New Roman"/>
-        </w:rPr>
-        <w:t xml:space="preserve">    console.log(i</w:t>
-      </w:r>
-      <w:proofErr w:type="gramStart"/>
-      <w:r>
-        <w:rPr>
-          <w:rFonts w:ascii="Times New Roman" w:hAnsi="Times New Roman" w:cs="Times New Roman"/>
-        </w:rPr>
-        <w:t>);</w:t>
-      </w:r>
-      <w:proofErr w:type="gramEnd"/>
+        <w:t>for (var i = 0; i &lt; 5; i++) {</w:t>
+      </w:r>
+    </w:p>
+    <w:p>
+      <w:pPr>
+        <w:rPr>
+          <w:rFonts w:ascii="Times New Roman" w:hAnsi="Times New Roman" w:cs="Times New Roman"/>
+        </w:rPr>
+      </w:pPr>
+      <w:r>
+        <w:rPr>
+          <w:rFonts w:ascii="Times New Roman" w:hAnsi="Times New Roman" w:cs="Times New Roman"/>
+        </w:rPr>
+        <w:t xml:space="preserve">    console.log(i);</w:t>
+      </w:r>
     </w:p>
     <w:p>
       <w:pPr>
@@ -1136,7 +1106,7 @@
           <w:rFonts w:ascii="Times New Roman" w:hAnsi="Times New Roman" w:cs="Times New Roman"/>
         </w:rPr>
         <w:pict w14:anchorId="08F211E4">
-          <v:rect id="_x0000_i1074" style="width:0;height:1.5pt" o:hralign="center" o:hrstd="t" o:hr="t" fillcolor="#a0a0a0" stroked="f"/>
+          <v:rect id="_x0000_i1026" style="width:0;height:1.5pt" o:hralign="center" o:hrstd="t" o:hr="t" fillcolor="#a0a0a0" stroked="f"/>
         </w:pict>
       </w:r>
     </w:p>
@@ -1210,16 +1180,8 @@
         <w:rPr>
           <w:rFonts w:ascii="Times New Roman" w:hAnsi="Times New Roman" w:cs="Times New Roman"/>
         </w:rPr>
-        <w:t xml:space="preserve">var i = </w:t>
-      </w:r>
-      <w:proofErr w:type="gramStart"/>
-      <w:r>
-        <w:rPr>
-          <w:rFonts w:ascii="Times New Roman" w:hAnsi="Times New Roman" w:cs="Times New Roman"/>
-        </w:rPr>
-        <w:t>0;</w:t>
-      </w:r>
-      <w:proofErr w:type="gramEnd"/>
+        <w:t>var i = 0;</w:t>
+      </w:r>
     </w:p>
     <w:p>
       <w:pPr>
@@ -1232,58 +1194,34 @@
           <w:rFonts w:ascii="Times New Roman" w:hAnsi="Times New Roman" w:cs="Times New Roman"/>
         </w:rPr>
         <w:lastRenderedPageBreak/>
-        <w:t xml:space="preserve">while (i &lt; </w:t>
-      </w:r>
-      <w:proofErr w:type="gramStart"/>
-      <w:r>
-        <w:rPr>
-          <w:rFonts w:ascii="Times New Roman" w:hAnsi="Times New Roman" w:cs="Times New Roman"/>
-        </w:rPr>
-        <w:t>5) {</w:t>
-      </w:r>
-      <w:proofErr w:type="gramEnd"/>
-    </w:p>
-    <w:p>
-      <w:pPr>
-        <w:rPr>
-          <w:rFonts w:ascii="Times New Roman" w:hAnsi="Times New Roman" w:cs="Times New Roman"/>
-        </w:rPr>
-      </w:pPr>
-      <w:r>
-        <w:rPr>
-          <w:rFonts w:ascii="Times New Roman" w:hAnsi="Times New Roman" w:cs="Times New Roman"/>
-        </w:rPr>
-        <w:t xml:space="preserve">    console.log(i</w:t>
-      </w:r>
-      <w:proofErr w:type="gramStart"/>
-      <w:r>
-        <w:rPr>
-          <w:rFonts w:ascii="Times New Roman" w:hAnsi="Times New Roman" w:cs="Times New Roman"/>
-        </w:rPr>
-        <w:t>);</w:t>
-      </w:r>
-      <w:proofErr w:type="gramEnd"/>
-    </w:p>
-    <w:p>
-      <w:pPr>
-        <w:rPr>
-          <w:rFonts w:ascii="Times New Roman" w:hAnsi="Times New Roman" w:cs="Times New Roman"/>
-        </w:rPr>
-      </w:pPr>
-      <w:r>
-        <w:rPr>
-          <w:rFonts w:ascii="Times New Roman" w:hAnsi="Times New Roman" w:cs="Times New Roman"/>
-        </w:rPr>
-        <w:t xml:space="preserve">    i+</w:t>
-      </w:r>
-      <w:proofErr w:type="gramStart"/>
-      <w:r>
-        <w:rPr>
-          <w:rFonts w:ascii="Times New Roman" w:hAnsi="Times New Roman" w:cs="Times New Roman"/>
-        </w:rPr>
-        <w:t>+;</w:t>
-      </w:r>
-      <w:proofErr w:type="gramEnd"/>
+        <w:t>while (i &lt; 5) {</w:t>
+      </w:r>
+    </w:p>
+    <w:p>
+      <w:pPr>
+        <w:rPr>
+          <w:rFonts w:ascii="Times New Roman" w:hAnsi="Times New Roman" w:cs="Times New Roman"/>
+        </w:rPr>
+      </w:pPr>
+      <w:r>
+        <w:rPr>
+          <w:rFonts w:ascii="Times New Roman" w:hAnsi="Times New Roman" w:cs="Times New Roman"/>
+        </w:rPr>
+        <w:t xml:space="preserve">    console.log(i);</w:t>
+      </w:r>
+    </w:p>
+    <w:p>
+      <w:pPr>
+        <w:rPr>
+          <w:rFonts w:ascii="Times New Roman" w:hAnsi="Times New Roman" w:cs="Times New Roman"/>
+        </w:rPr>
+      </w:pPr>
+      <w:r>
+        <w:rPr>
+          <w:rFonts w:ascii="Times New Roman" w:hAnsi="Times New Roman" w:cs="Times New Roman"/>
+        </w:rPr>
+        <w:t xml:space="preserve">    i++;</w:t>
+      </w:r>
     </w:p>
     <w:p>
       <w:pPr>
@@ -1328,7 +1266,7 @@
           <w:rFonts w:ascii="Times New Roman" w:hAnsi="Times New Roman" w:cs="Times New Roman"/>
         </w:rPr>
         <w:pict w14:anchorId="49A5089B">
-          <v:rect id="_x0000_i1075" style="width:0;height:1.5pt" o:hralign="center" o:hrstd="t" o:hr="t" fillcolor="#a0a0a0" stroked="f"/>
+          <v:rect id="_x0000_i1027" style="width:0;height:1.5pt" o:hralign="center" o:hrstd="t" o:hr="t" fillcolor="#a0a0a0" stroked="f"/>
         </w:pict>
       </w:r>
     </w:p>
@@ -1402,16 +1340,8 @@
         <w:rPr>
           <w:rFonts w:ascii="Times New Roman" w:hAnsi="Times New Roman" w:cs="Times New Roman"/>
         </w:rPr>
-        <w:t xml:space="preserve">var i = </w:t>
-      </w:r>
-      <w:proofErr w:type="gramStart"/>
-      <w:r>
-        <w:rPr>
-          <w:rFonts w:ascii="Times New Roman" w:hAnsi="Times New Roman" w:cs="Times New Roman"/>
-        </w:rPr>
-        <w:t>0;</w:t>
-      </w:r>
-      <w:proofErr w:type="gramEnd"/>
+        <w:t>var i = 0;</w:t>
+      </w:r>
     </w:p>
     <w:p>
       <w:pPr>
@@ -1436,58 +1366,34 @@
         <w:rPr>
           <w:rFonts w:ascii="Times New Roman" w:hAnsi="Times New Roman" w:cs="Times New Roman"/>
         </w:rPr>
-        <w:t xml:space="preserve">    console.log(i</w:t>
-      </w:r>
-      <w:proofErr w:type="gramStart"/>
-      <w:r>
-        <w:rPr>
-          <w:rFonts w:ascii="Times New Roman" w:hAnsi="Times New Roman" w:cs="Times New Roman"/>
-        </w:rPr>
-        <w:t>);</w:t>
-      </w:r>
-      <w:proofErr w:type="gramEnd"/>
-    </w:p>
-    <w:p>
-      <w:pPr>
-        <w:rPr>
-          <w:rFonts w:ascii="Times New Roman" w:hAnsi="Times New Roman" w:cs="Times New Roman"/>
-        </w:rPr>
-      </w:pPr>
-      <w:r>
-        <w:rPr>
-          <w:rFonts w:ascii="Times New Roman" w:hAnsi="Times New Roman" w:cs="Times New Roman"/>
-        </w:rPr>
-        <w:t xml:space="preserve">    i+</w:t>
-      </w:r>
-      <w:proofErr w:type="gramStart"/>
-      <w:r>
-        <w:rPr>
-          <w:rFonts w:ascii="Times New Roman" w:hAnsi="Times New Roman" w:cs="Times New Roman"/>
-        </w:rPr>
-        <w:t>+;</w:t>
-      </w:r>
-      <w:proofErr w:type="gramEnd"/>
-    </w:p>
-    <w:p>
-      <w:pPr>
-        <w:rPr>
-          <w:rFonts w:ascii="Times New Roman" w:hAnsi="Times New Roman" w:cs="Times New Roman"/>
-        </w:rPr>
-      </w:pPr>
-      <w:r>
-        <w:rPr>
-          <w:rFonts w:ascii="Times New Roman" w:hAnsi="Times New Roman" w:cs="Times New Roman"/>
-        </w:rPr>
-        <w:t>} while (i &lt; 5</w:t>
-      </w:r>
-      <w:proofErr w:type="gramStart"/>
-      <w:r>
-        <w:rPr>
-          <w:rFonts w:ascii="Times New Roman" w:hAnsi="Times New Roman" w:cs="Times New Roman"/>
-        </w:rPr>
-        <w:t>);</w:t>
-      </w:r>
-      <w:proofErr w:type="gramEnd"/>
+        <w:t xml:space="preserve">    console.log(i);</w:t>
+      </w:r>
+    </w:p>
+    <w:p>
+      <w:pPr>
+        <w:rPr>
+          <w:rFonts w:ascii="Times New Roman" w:hAnsi="Times New Roman" w:cs="Times New Roman"/>
+        </w:rPr>
+      </w:pPr>
+      <w:r>
+        <w:rPr>
+          <w:rFonts w:ascii="Times New Roman" w:hAnsi="Times New Roman" w:cs="Times New Roman"/>
+        </w:rPr>
+        <w:t xml:space="preserve">    i++;</w:t>
+      </w:r>
+    </w:p>
+    <w:p>
+      <w:pPr>
+        <w:rPr>
+          <w:rFonts w:ascii="Times New Roman" w:hAnsi="Times New Roman" w:cs="Times New Roman"/>
+        </w:rPr>
+      </w:pPr>
+      <w:r>
+        <w:rPr>
+          <w:rFonts w:ascii="Times New Roman" w:hAnsi="Times New Roman" w:cs="Times New Roman"/>
+        </w:rPr>
+        <w:t>} while (i &lt; 5);</w:t>
+      </w:r>
     </w:p>
     <w:p>
       <w:pPr>
@@ -1533,7 +1439,7 @@
           <w:rFonts w:ascii="Times New Roman" w:hAnsi="Times New Roman" w:cs="Times New Roman"/>
         </w:rPr>
         <w:pict w14:anchorId="5B4805AA">
-          <v:rect id="_x0000_i1076" style="width:0;height:1.5pt" o:hralign="center" o:hrstd="t" o:hr="t" fillcolor="#a0a0a0" stroked="f"/>
+          <v:rect id="_x0000_i1028" style="width:0;height:1.5pt" o:hralign="center" o:hrstd="t" o:hr="t" fillcolor="#a0a0a0" stroked="f"/>
         </w:pict>
       </w:r>
     </w:p>
@@ -1666,51 +1572,21 @@
         <w:rPr>
           <w:rFonts w:ascii="Times New Roman" w:hAnsi="Times New Roman" w:cs="Times New Roman"/>
         </w:rPr>
-        <w:t xml:space="preserve">for (var key in </w:t>
-      </w:r>
-      <w:proofErr w:type="gramStart"/>
-      <w:r>
-        <w:rPr>
-          <w:rFonts w:ascii="Times New Roman" w:hAnsi="Times New Roman" w:cs="Times New Roman"/>
-        </w:rPr>
-        <w:t>user) {</w:t>
-      </w:r>
-      <w:proofErr w:type="gramEnd"/>
-    </w:p>
-    <w:p>
-      <w:pPr>
-        <w:rPr>
-          <w:rFonts w:ascii="Times New Roman" w:hAnsi="Times New Roman" w:cs="Times New Roman"/>
-        </w:rPr>
-      </w:pPr>
-      <w:r>
-        <w:rPr>
-          <w:rFonts w:ascii="Times New Roman" w:hAnsi="Times New Roman" w:cs="Times New Roman"/>
-        </w:rPr>
-        <w:t xml:space="preserve">    </w:t>
-      </w:r>
-      <w:proofErr w:type="gramStart"/>
-      <w:r>
-        <w:rPr>
-          <w:rFonts w:ascii="Times New Roman" w:hAnsi="Times New Roman" w:cs="Times New Roman"/>
-        </w:rPr>
-        <w:t>console.log(</w:t>
-      </w:r>
-      <w:proofErr w:type="gramEnd"/>
-      <w:r>
-        <w:rPr>
-          <w:rFonts w:ascii="Times New Roman" w:hAnsi="Times New Roman" w:cs="Times New Roman"/>
-        </w:rPr>
-        <w:t>key + ': ' + user[key]</w:t>
-      </w:r>
-      <w:proofErr w:type="gramStart"/>
-      <w:r>
-        <w:rPr>
-          <w:rFonts w:ascii="Times New Roman" w:hAnsi="Times New Roman" w:cs="Times New Roman"/>
-        </w:rPr>
-        <w:t>);</w:t>
-      </w:r>
-      <w:proofErr w:type="gramEnd"/>
+        <w:t>for (var key in user) {</w:t>
+      </w:r>
+    </w:p>
+    <w:p>
+      <w:pPr>
+        <w:rPr>
+          <w:rFonts w:ascii="Times New Roman" w:hAnsi="Times New Roman" w:cs="Times New Roman"/>
+        </w:rPr>
+      </w:pPr>
+      <w:r>
+        <w:rPr>
+          <w:rFonts w:ascii="Times New Roman" w:hAnsi="Times New Roman" w:cs="Times New Roman"/>
+        </w:rPr>
+        <w:t xml:space="preserve">    console.log(key + ': ' + user[key]);</w:t>
+      </w:r>
     </w:p>
     <w:p>
       <w:pPr>
@@ -1755,37 +1631,21 @@
           <w:rFonts w:ascii="Times New Roman" w:hAnsi="Times New Roman" w:cs="Times New Roman"/>
         </w:rPr>
         <w:lastRenderedPageBreak/>
-        <w:t>var arr = ['JS', 'HTML'</w:t>
-      </w:r>
-      <w:proofErr w:type="gramStart"/>
-      <w:r>
-        <w:rPr>
-          <w:rFonts w:ascii="Times New Roman" w:hAnsi="Times New Roman" w:cs="Times New Roman"/>
-        </w:rPr>
-        <w:t>];</w:t>
-      </w:r>
-      <w:proofErr w:type="gramEnd"/>
-    </w:p>
-    <w:p>
-      <w:pPr>
-        <w:rPr>
-          <w:rFonts w:ascii="Times New Roman" w:hAnsi="Times New Roman" w:cs="Times New Roman"/>
-        </w:rPr>
-      </w:pPr>
-      <w:r>
-        <w:rPr>
-          <w:rFonts w:ascii="Times New Roman" w:hAnsi="Times New Roman" w:cs="Times New Roman"/>
-        </w:rPr>
-        <w:t xml:space="preserve">for (var index in </w:t>
-      </w:r>
-      <w:proofErr w:type="gramStart"/>
-      <w:r>
-        <w:rPr>
-          <w:rFonts w:ascii="Times New Roman" w:hAnsi="Times New Roman" w:cs="Times New Roman"/>
-        </w:rPr>
-        <w:t>arr) {</w:t>
-      </w:r>
-      <w:proofErr w:type="gramEnd"/>
+        <w:t>var arr = ['JS', 'HTML'];</w:t>
+      </w:r>
+    </w:p>
+    <w:p>
+      <w:pPr>
+        <w:rPr>
+          <w:rFonts w:ascii="Times New Roman" w:hAnsi="Times New Roman" w:cs="Times New Roman"/>
+        </w:rPr>
+      </w:pPr>
+      <w:r>
+        <w:rPr>
+          <w:rFonts w:ascii="Times New Roman" w:hAnsi="Times New Roman" w:cs="Times New Roman"/>
+        </w:rPr>
+        <w:t>for (var index in arr) {</w:t>
+      </w:r>
     </w:p>
     <w:p>
       <w:pPr>
@@ -1824,7 +1684,7 @@
           <w:rFonts w:ascii="Times New Roman" w:hAnsi="Times New Roman" w:cs="Times New Roman"/>
         </w:rPr>
         <w:pict w14:anchorId="750E1F0D">
-          <v:rect id="_x0000_i1077" style="width:0;height:1.5pt" o:hralign="center" o:hrstd="t" o:hr="t" fillcolor="#a0a0a0" stroked="f"/>
+          <v:rect id="_x0000_i1029" style="width:0;height:1.5pt" o:hralign="center" o:hrstd="t" o:hr="t" fillcolor="#a0a0a0" stroked="f"/>
         </w:pict>
       </w:r>
     </w:p>
@@ -1898,37 +1758,21 @@
         <w:rPr>
           <w:rFonts w:ascii="Times New Roman" w:hAnsi="Times New Roman" w:cs="Times New Roman"/>
         </w:rPr>
-        <w:t>var arr = ['JS', 'HTML'</w:t>
-      </w:r>
-      <w:proofErr w:type="gramStart"/>
-      <w:r>
-        <w:rPr>
-          <w:rFonts w:ascii="Times New Roman" w:hAnsi="Times New Roman" w:cs="Times New Roman"/>
-        </w:rPr>
-        <w:t>];</w:t>
-      </w:r>
-      <w:proofErr w:type="gramEnd"/>
-    </w:p>
-    <w:p>
-      <w:pPr>
-        <w:rPr>
-          <w:rFonts w:ascii="Times New Roman" w:hAnsi="Times New Roman" w:cs="Times New Roman"/>
-        </w:rPr>
-      </w:pPr>
-      <w:r>
-        <w:rPr>
-          <w:rFonts w:ascii="Times New Roman" w:hAnsi="Times New Roman" w:cs="Times New Roman"/>
-        </w:rPr>
-        <w:t xml:space="preserve">for (var value of </w:t>
-      </w:r>
-      <w:proofErr w:type="gramStart"/>
-      <w:r>
-        <w:rPr>
-          <w:rFonts w:ascii="Times New Roman" w:hAnsi="Times New Roman" w:cs="Times New Roman"/>
-        </w:rPr>
-        <w:t>arr) {</w:t>
-      </w:r>
-      <w:proofErr w:type="gramEnd"/>
+        <w:t>var arr = ['JS', 'HTML'];</w:t>
+      </w:r>
+    </w:p>
+    <w:p>
+      <w:pPr>
+        <w:rPr>
+          <w:rFonts w:ascii="Times New Roman" w:hAnsi="Times New Roman" w:cs="Times New Roman"/>
+        </w:rPr>
+      </w:pPr>
+      <w:r>
+        <w:rPr>
+          <w:rFonts w:ascii="Times New Roman" w:hAnsi="Times New Roman" w:cs="Times New Roman"/>
+        </w:rPr>
+        <w:t>for (var value of arr) {</w:t>
+      </w:r>
     </w:p>
     <w:p>
       <w:pPr>
@@ -1985,58 +1829,34 @@
         <w:rPr>
           <w:rFonts w:ascii="Times New Roman" w:hAnsi="Times New Roman" w:cs="Times New Roman"/>
         </w:rPr>
-        <w:t>var obj = {name: 'Tuan', age: 18</w:t>
-      </w:r>
-      <w:proofErr w:type="gramStart"/>
-      <w:r>
-        <w:rPr>
-          <w:rFonts w:ascii="Times New Roman" w:hAnsi="Times New Roman" w:cs="Times New Roman"/>
-        </w:rPr>
-        <w:t>};</w:t>
-      </w:r>
-      <w:proofErr w:type="gramEnd"/>
-    </w:p>
-    <w:p>
-      <w:pPr>
-        <w:rPr>
-          <w:rFonts w:ascii="Times New Roman" w:hAnsi="Times New Roman" w:cs="Times New Roman"/>
-        </w:rPr>
-      </w:pPr>
-      <w:r>
-        <w:rPr>
-          <w:rFonts w:ascii="Times New Roman" w:hAnsi="Times New Roman" w:cs="Times New Roman"/>
-        </w:rPr>
-        <w:t>for (var key of Object.keys(obj</w:t>
-      </w:r>
-      <w:proofErr w:type="gramStart"/>
-      <w:r>
-        <w:rPr>
-          <w:rFonts w:ascii="Times New Roman" w:hAnsi="Times New Roman" w:cs="Times New Roman"/>
-        </w:rPr>
-        <w:t>)) {</w:t>
-      </w:r>
-      <w:proofErr w:type="gramEnd"/>
-    </w:p>
-    <w:p>
-      <w:pPr>
-        <w:rPr>
-          <w:rFonts w:ascii="Times New Roman" w:hAnsi="Times New Roman" w:cs="Times New Roman"/>
-        </w:rPr>
-      </w:pPr>
-      <w:r>
-        <w:rPr>
-          <w:rFonts w:ascii="Times New Roman" w:hAnsi="Times New Roman" w:cs="Times New Roman"/>
-        </w:rPr>
-        <w:t xml:space="preserve">    console.log(obj[key]</w:t>
-      </w:r>
-      <w:proofErr w:type="gramStart"/>
-      <w:r>
-        <w:rPr>
-          <w:rFonts w:ascii="Times New Roman" w:hAnsi="Times New Roman" w:cs="Times New Roman"/>
-        </w:rPr>
-        <w:t>);</w:t>
-      </w:r>
-      <w:proofErr w:type="gramEnd"/>
+        <w:t>var obj = {name: 'Tuan', age: 18};</w:t>
+      </w:r>
+    </w:p>
+    <w:p>
+      <w:pPr>
+        <w:rPr>
+          <w:rFonts w:ascii="Times New Roman" w:hAnsi="Times New Roman" w:cs="Times New Roman"/>
+        </w:rPr>
+      </w:pPr>
+      <w:r>
+        <w:rPr>
+          <w:rFonts w:ascii="Times New Roman" w:hAnsi="Times New Roman" w:cs="Times New Roman"/>
+        </w:rPr>
+        <w:t>for (var key of Object.keys(obj)) {</w:t>
+      </w:r>
+    </w:p>
+    <w:p>
+      <w:pPr>
+        <w:rPr>
+          <w:rFonts w:ascii="Times New Roman" w:hAnsi="Times New Roman" w:cs="Times New Roman"/>
+        </w:rPr>
+      </w:pPr>
+      <w:r>
+        <w:rPr>
+          <w:rFonts w:ascii="Times New Roman" w:hAnsi="Times New Roman" w:cs="Times New Roman"/>
+        </w:rPr>
+        <w:t xml:space="preserve">    console.log(obj[key]);</w:t>
+      </w:r>
     </w:p>
     <w:p>
       <w:pPr>
@@ -2062,7 +1882,7 @@
           <w:rFonts w:ascii="Times New Roman" w:hAnsi="Times New Roman" w:cs="Times New Roman"/>
         </w:rPr>
         <w:pict w14:anchorId="39CA1CD3">
-          <v:rect id="_x0000_i1078" style="width:0;height:1.5pt" o:hralign="center" o:hrstd="t" o:hr="t" fillcolor="#a0a0a0" stroked="f"/>
+          <v:rect id="_x0000_i1030" style="width:0;height:1.5pt" o:hralign="center" o:hrstd="t" o:hr="t" fillcolor="#a0a0a0" stroked="f"/>
         </w:pict>
       </w:r>
     </w:p>
@@ -2155,37 +1975,21 @@
         <w:rPr>
           <w:rFonts w:ascii="Times New Roman" w:hAnsi="Times New Roman" w:cs="Times New Roman"/>
         </w:rPr>
-        <w:t xml:space="preserve">    if (i === 5) </w:t>
-      </w:r>
-      <w:proofErr w:type="gramStart"/>
-      <w:r>
-        <w:rPr>
-          <w:rFonts w:ascii="Times New Roman" w:hAnsi="Times New Roman" w:cs="Times New Roman"/>
-        </w:rPr>
-        <w:t>break;</w:t>
-      </w:r>
-      <w:proofErr w:type="gramEnd"/>
-    </w:p>
-    <w:p>
-      <w:pPr>
-        <w:rPr>
-          <w:rFonts w:ascii="Times New Roman" w:hAnsi="Times New Roman" w:cs="Times New Roman"/>
-        </w:rPr>
-      </w:pPr>
-      <w:r>
-        <w:rPr>
-          <w:rFonts w:ascii="Times New Roman" w:hAnsi="Times New Roman" w:cs="Times New Roman"/>
-        </w:rPr>
-        <w:t xml:space="preserve">    console.log(i</w:t>
-      </w:r>
-      <w:proofErr w:type="gramStart"/>
-      <w:r>
-        <w:rPr>
-          <w:rFonts w:ascii="Times New Roman" w:hAnsi="Times New Roman" w:cs="Times New Roman"/>
-        </w:rPr>
-        <w:t>);</w:t>
-      </w:r>
-      <w:proofErr w:type="gramEnd"/>
+        <w:t xml:space="preserve">    if (i === 5) break;</w:t>
+      </w:r>
+    </w:p>
+    <w:p>
+      <w:pPr>
+        <w:rPr>
+          <w:rFonts w:ascii="Times New Roman" w:hAnsi="Times New Roman" w:cs="Times New Roman"/>
+        </w:rPr>
+      </w:pPr>
+      <w:r>
+        <w:rPr>
+          <w:rFonts w:ascii="Times New Roman" w:hAnsi="Times New Roman" w:cs="Times New Roman"/>
+        </w:rPr>
+        <w:t xml:space="preserve">    console.log(i);</w:t>
+      </w:r>
     </w:p>
     <w:p>
       <w:pPr>
@@ -2256,30 +2060,8 @@
         <w:rPr>
           <w:rFonts w:ascii="Times New Roman" w:hAnsi="Times New Roman" w:cs="Times New Roman"/>
         </w:rPr>
-        <w:t xml:space="preserve">    if (i % </w:t>
-      </w:r>
-      <w:proofErr w:type="gramStart"/>
-      <w:r>
-        <w:rPr>
-          <w:rFonts w:ascii="Times New Roman" w:hAnsi="Times New Roman" w:cs="Times New Roman"/>
-        </w:rPr>
-        <w:t>2 !</w:t>
-      </w:r>
-      <w:proofErr w:type="gramEnd"/>
-      <w:r>
-        <w:rPr>
-          <w:rFonts w:ascii="Times New Roman" w:hAnsi="Times New Roman" w:cs="Times New Roman"/>
-        </w:rPr>
-        <w:t xml:space="preserve">== 0) </w:t>
-      </w:r>
-      <w:proofErr w:type="gramStart"/>
-      <w:r>
-        <w:rPr>
-          <w:rFonts w:ascii="Times New Roman" w:hAnsi="Times New Roman" w:cs="Times New Roman"/>
-        </w:rPr>
-        <w:t>continue;</w:t>
-      </w:r>
-      <w:proofErr w:type="gramEnd"/>
+        <w:t xml:space="preserve">    if (i % 2 !== 0) continue;</w:t>
+      </w:r>
     </w:p>
     <w:p>
       <w:pPr>
@@ -2319,7 +2101,7 @@
           <w:rFonts w:ascii="Times New Roman" w:hAnsi="Times New Roman" w:cs="Times New Roman"/>
         </w:rPr>
         <w:pict w14:anchorId="19C0A219">
-          <v:rect id="_x0000_i1079" style="width:0;height:1.5pt" o:hralign="center" o:hrstd="t" o:hr="t" fillcolor="#a0a0a0" stroked="f"/>
+          <v:rect id="_x0000_i1031" style="width:0;height:1.5pt" o:hralign="center" o:hrstd="t" o:hr="t" fillcolor="#a0a0a0" stroked="f"/>
         </w:pict>
       </w:r>
     </w:p>
@@ -2465,86 +2247,34 @@
         <w:rPr>
           <w:rFonts w:ascii="Times New Roman" w:hAnsi="Times New Roman" w:cs="Times New Roman"/>
         </w:rPr>
-        <w:t xml:space="preserve">for (var i = 0; i &lt; </w:t>
-      </w:r>
-      <w:proofErr w:type="gramStart"/>
-      <w:r>
-        <w:rPr>
-          <w:rFonts w:ascii="Times New Roman" w:hAnsi="Times New Roman" w:cs="Times New Roman"/>
-        </w:rPr>
-        <w:t>arr.length</w:t>
-      </w:r>
-      <w:proofErr w:type="gramEnd"/>
-      <w:r>
-        <w:rPr>
-          <w:rFonts w:ascii="Times New Roman" w:hAnsi="Times New Roman" w:cs="Times New Roman"/>
-        </w:rPr>
-        <w:t>; i+</w:t>
-      </w:r>
-      <w:proofErr w:type="gramStart"/>
-      <w:r>
-        <w:rPr>
-          <w:rFonts w:ascii="Times New Roman" w:hAnsi="Times New Roman" w:cs="Times New Roman"/>
-        </w:rPr>
-        <w:t>+) {</w:t>
-      </w:r>
-      <w:proofErr w:type="gramEnd"/>
-    </w:p>
-    <w:p>
-      <w:pPr>
-        <w:rPr>
-          <w:rFonts w:ascii="Times New Roman" w:hAnsi="Times New Roman" w:cs="Times New Roman"/>
-        </w:rPr>
-      </w:pPr>
-      <w:r>
-        <w:rPr>
-          <w:rFonts w:ascii="Times New Roman" w:hAnsi="Times New Roman" w:cs="Times New Roman"/>
-        </w:rPr>
-        <w:t xml:space="preserve">    for (var j = 0; j &lt; arr[i</w:t>
-      </w:r>
-      <w:proofErr w:type="gramStart"/>
-      <w:r>
-        <w:rPr>
-          <w:rFonts w:ascii="Times New Roman" w:hAnsi="Times New Roman" w:cs="Times New Roman"/>
-        </w:rPr>
-        <w:t>].length</w:t>
-      </w:r>
-      <w:proofErr w:type="gramEnd"/>
-      <w:r>
-        <w:rPr>
-          <w:rFonts w:ascii="Times New Roman" w:hAnsi="Times New Roman" w:cs="Times New Roman"/>
-        </w:rPr>
-        <w:t xml:space="preserve">; </w:t>
-      </w:r>
-      <w:proofErr w:type="gramStart"/>
-      <w:r>
-        <w:rPr>
-          <w:rFonts w:ascii="Times New Roman" w:hAnsi="Times New Roman" w:cs="Times New Roman"/>
-        </w:rPr>
-        <w:t>j++) {</w:t>
-      </w:r>
-      <w:proofErr w:type="gramEnd"/>
-    </w:p>
-    <w:p>
-      <w:pPr>
-        <w:rPr>
-          <w:rFonts w:ascii="Times New Roman" w:hAnsi="Times New Roman" w:cs="Times New Roman"/>
-        </w:rPr>
-      </w:pPr>
-      <w:r>
-        <w:rPr>
-          <w:rFonts w:ascii="Times New Roman" w:hAnsi="Times New Roman" w:cs="Times New Roman"/>
-        </w:rPr>
-        <w:t xml:space="preserve">        console.log(arr[i][j]</w:t>
-      </w:r>
-      <w:proofErr w:type="gramStart"/>
-      <w:r>
-        <w:rPr>
-          <w:rFonts w:ascii="Times New Roman" w:hAnsi="Times New Roman" w:cs="Times New Roman"/>
-        </w:rPr>
-        <w:t>);</w:t>
-      </w:r>
-      <w:proofErr w:type="gramEnd"/>
+        <w:t>for (var i = 0; i &lt; arr.length; i++) {</w:t>
+      </w:r>
+    </w:p>
+    <w:p>
+      <w:pPr>
+        <w:rPr>
+          <w:rFonts w:ascii="Times New Roman" w:hAnsi="Times New Roman" w:cs="Times New Roman"/>
+        </w:rPr>
+      </w:pPr>
+      <w:r>
+        <w:rPr>
+          <w:rFonts w:ascii="Times New Roman" w:hAnsi="Times New Roman" w:cs="Times New Roman"/>
+        </w:rPr>
+        <w:t xml:space="preserve">    for (var j = 0; j &lt; arr[i].length; j++) {</w:t>
+      </w:r>
+    </w:p>
+    <w:p>
+      <w:pPr>
+        <w:rPr>
+          <w:rFonts w:ascii="Times New Roman" w:hAnsi="Times New Roman" w:cs="Times New Roman"/>
+        </w:rPr>
+      </w:pPr>
+      <w:r>
+        <w:rPr>
+          <w:rFonts w:ascii="Times New Roman" w:hAnsi="Times New Roman" w:cs="Times New Roman"/>
+        </w:rPr>
+        <w:t xml:space="preserve">        console.log(arr[i][j]);</w:t>
+      </w:r>
     </w:p>
     <w:p>
       <w:pPr>
@@ -2602,7 +2332,7 @@
           <w:rFonts w:ascii="Times New Roman" w:hAnsi="Times New Roman" w:cs="Times New Roman"/>
         </w:rPr>
         <w:pict w14:anchorId="0E174B96">
-          <v:rect id="_x0000_i1080" style="width:0;height:1.5pt" o:hralign="center" o:hrstd="t" o:hr="t" fillcolor="#a0a0a0" stroked="f"/>
+          <v:rect id="_x0000_i1032" style="width:0;height:1.5pt" o:hralign="center" o:hrstd="t" o:hr="t" fillcolor="#a0a0a0" stroked="f"/>
         </w:pict>
       </w:r>
     </w:p>
@@ -3021,6 +2751,824 @@
                 <w:rFonts w:ascii="Times New Roman" w:hAnsi="Times New Roman" w:cs="Times New Roman"/>
               </w:rPr>
               <w:t>break / continue</w:t>
+            </w:r>
+          </w:p>
+        </w:tc>
+      </w:tr>
+    </w:tbl>
+    <w:p>
+      <w:pPr>
+        <w:rPr>
+          <w:rFonts w:ascii="Times New Roman" w:hAnsi="Times New Roman" w:cs="Times New Roman"/>
+          <w:b/>
+          <w:bCs/>
+        </w:rPr>
+      </w:pPr>
+      <w:r>
+        <w:rPr>
+          <w:rFonts w:ascii="Times New Roman" w:hAnsi="Times New Roman" w:cs="Times New Roman"/>
+          <w:b/>
+          <w:bCs/>
+        </w:rPr>
+        <w:t>FOR LOOP MỞ RỘNG</w:t>
+      </w:r>
+    </w:p>
+    <w:p>
+      <w:pPr>
+        <w:rPr>
+          <w:rFonts w:ascii="Times New Roman" w:hAnsi="Times New Roman" w:cs="Times New Roman"/>
+        </w:rPr>
+      </w:pPr>
+      <w:r>
+        <w:rPr>
+          <w:rFonts w:ascii="Times New Roman" w:hAnsi="Times New Roman" w:cs="Times New Roman"/>
+        </w:rPr>
+        <w:pict w14:anchorId="236D4E55">
+          <v:rect id="_x0000_i1057" style="width:0;height:1.5pt" o:hralign="center" o:hrstd="t" o:hr="t" fillcolor="#a0a0a0" stroked="f"/>
+        </w:pict>
+      </w:r>
+    </w:p>
+    <w:p>
+      <w:pPr>
+        <w:rPr>
+          <w:rFonts w:ascii="Times New Roman" w:hAnsi="Times New Roman" w:cs="Times New Roman"/>
+          <w:b/>
+          <w:bCs/>
+        </w:rPr>
+      </w:pPr>
+      <w:r>
+        <w:rPr>
+          <w:rFonts w:ascii="Segoe UI Emoji" w:hAnsi="Segoe UI Emoji" w:cs="Segoe UI Emoji"/>
+          <w:b/>
+          <w:bCs/>
+        </w:rPr>
+        <w:t>✅</w:t>
+      </w:r>
+      <w:r>
+        <w:rPr>
+          <w:rFonts w:ascii="Times New Roman" w:hAnsi="Times New Roman" w:cs="Times New Roman"/>
+          <w:b/>
+          <w:bCs/>
+        </w:rPr>
+        <w:t xml:space="preserve"> 1. Đếm giảm (i--)</w:t>
+      </w:r>
+    </w:p>
+    <w:p>
+      <w:pPr>
+        <w:rPr>
+          <w:rFonts w:ascii="Times New Roman" w:hAnsi="Times New Roman" w:cs="Times New Roman"/>
+        </w:rPr>
+      </w:pPr>
+      <w:r>
+        <w:rPr>
+          <w:rFonts w:ascii="Times New Roman" w:hAnsi="Times New Roman" w:cs="Times New Roman"/>
+        </w:rPr>
+        <w:t>for (var i = 100; i &gt; 0; i--) {</w:t>
+      </w:r>
+    </w:p>
+    <w:p>
+      <w:pPr>
+        <w:rPr>
+          <w:rFonts w:ascii="Times New Roman" w:hAnsi="Times New Roman" w:cs="Times New Roman"/>
+        </w:rPr>
+      </w:pPr>
+      <w:r>
+        <w:rPr>
+          <w:rFonts w:ascii="Times New Roman" w:hAnsi="Times New Roman" w:cs="Times New Roman"/>
+        </w:rPr>
+        <w:t xml:space="preserve">    console.log(i);</w:t>
+      </w:r>
+    </w:p>
+    <w:p>
+      <w:pPr>
+        <w:rPr>
+          <w:rFonts w:ascii="Times New Roman" w:hAnsi="Times New Roman" w:cs="Times New Roman"/>
+        </w:rPr>
+      </w:pPr>
+      <w:r>
+        <w:rPr>
+          <w:rFonts w:ascii="Times New Roman" w:hAnsi="Times New Roman" w:cs="Times New Roman"/>
+        </w:rPr>
+        <w:t>}</w:t>
+      </w:r>
+    </w:p>
+    <w:p>
+      <w:pPr>
+        <w:rPr>
+          <w:rFonts w:ascii="Times New Roman" w:hAnsi="Times New Roman" w:cs="Times New Roman"/>
+        </w:rPr>
+      </w:pPr>
+      <w:r>
+        <w:rPr>
+          <w:rFonts w:ascii="Segoe UI Emoji" w:hAnsi="Segoe UI Emoji" w:cs="Segoe UI Emoji"/>
+        </w:rPr>
+        <w:t>📌</w:t>
+      </w:r>
+      <w:r>
+        <w:rPr>
+          <w:rFonts w:ascii="Times New Roman" w:hAnsi="Times New Roman" w:cs="Times New Roman"/>
+        </w:rPr>
+        <w:t xml:space="preserve"> </w:t>
+      </w:r>
+      <w:r>
+        <w:rPr>
+          <w:rFonts w:ascii="Times New Roman" w:hAnsi="Times New Roman" w:cs="Times New Roman"/>
+          <w:b/>
+          <w:bCs/>
+        </w:rPr>
+        <w:t>Bắt đầu từ 100</w:t>
+      </w:r>
+      <w:r>
+        <w:rPr>
+          <w:rFonts w:ascii="Times New Roman" w:hAnsi="Times New Roman" w:cs="Times New Roman"/>
+        </w:rPr>
+        <w:t>, giảm dần từng đơn vị</w:t>
+      </w:r>
+      <w:r>
+        <w:rPr>
+          <w:rFonts w:ascii="Times New Roman" w:hAnsi="Times New Roman" w:cs="Times New Roman"/>
+        </w:rPr>
+        <w:br/>
+      </w:r>
+      <w:r>
+        <w:rPr>
+          <w:rFonts w:ascii="Segoe UI Emoji" w:hAnsi="Segoe UI Emoji" w:cs="Segoe UI Emoji"/>
+        </w:rPr>
+        <w:t>📤</w:t>
+      </w:r>
+      <w:r>
+        <w:rPr>
+          <w:rFonts w:ascii="Times New Roman" w:hAnsi="Times New Roman" w:cs="Times New Roman"/>
+        </w:rPr>
+        <w:t xml:space="preserve"> Kết quả: In ra từ 100 về 1</w:t>
+      </w:r>
+    </w:p>
+    <w:p>
+      <w:pPr>
+        <w:rPr>
+          <w:rFonts w:ascii="Times New Roman" w:hAnsi="Times New Roman" w:cs="Times New Roman"/>
+        </w:rPr>
+      </w:pPr>
+      <w:r>
+        <w:rPr>
+          <w:rFonts w:ascii="Times New Roman" w:hAnsi="Times New Roman" w:cs="Times New Roman"/>
+        </w:rPr>
+        <w:pict w14:anchorId="3362CE00">
+          <v:rect id="_x0000_i1058" style="width:0;height:1.5pt" o:hralign="center" o:hrstd="t" o:hr="t" fillcolor="#a0a0a0" stroked="f"/>
+        </w:pict>
+      </w:r>
+    </w:p>
+    <w:p>
+      <w:pPr>
+        <w:rPr>
+          <w:rFonts w:ascii="Times New Roman" w:hAnsi="Times New Roman" w:cs="Times New Roman"/>
+          <w:b/>
+          <w:bCs/>
+        </w:rPr>
+      </w:pPr>
+      <w:r>
+        <w:rPr>
+          <w:rFonts w:ascii="Segoe UI Emoji" w:hAnsi="Segoe UI Emoji" w:cs="Segoe UI Emoji"/>
+          <w:b/>
+          <w:bCs/>
+        </w:rPr>
+        <w:t>✅</w:t>
+      </w:r>
+      <w:r>
+        <w:rPr>
+          <w:rFonts w:ascii="Times New Roman" w:hAnsi="Times New Roman" w:cs="Times New Roman"/>
+          <w:b/>
+          <w:bCs/>
+        </w:rPr>
+        <w:t xml:space="preserve"> 2. Đếm tăng theo bước nhảy (i += 5)</w:t>
+      </w:r>
+    </w:p>
+    <w:p>
+      <w:pPr>
+        <w:rPr>
+          <w:rFonts w:ascii="Times New Roman" w:hAnsi="Times New Roman" w:cs="Times New Roman"/>
+        </w:rPr>
+      </w:pPr>
+      <w:r>
+        <w:rPr>
+          <w:rFonts w:ascii="Times New Roman" w:hAnsi="Times New Roman" w:cs="Times New Roman"/>
+        </w:rPr>
+        <w:t>for (var i = 0; i &lt;= 100; i += 5) {</w:t>
+      </w:r>
+    </w:p>
+    <w:p>
+      <w:pPr>
+        <w:rPr>
+          <w:rFonts w:ascii="Times New Roman" w:hAnsi="Times New Roman" w:cs="Times New Roman"/>
+        </w:rPr>
+      </w:pPr>
+      <w:r>
+        <w:rPr>
+          <w:rFonts w:ascii="Times New Roman" w:hAnsi="Times New Roman" w:cs="Times New Roman"/>
+        </w:rPr>
+        <w:t xml:space="preserve">    console.log(i);</w:t>
+      </w:r>
+    </w:p>
+    <w:p>
+      <w:pPr>
+        <w:rPr>
+          <w:rFonts w:ascii="Times New Roman" w:hAnsi="Times New Roman" w:cs="Times New Roman"/>
+        </w:rPr>
+      </w:pPr>
+      <w:r>
+        <w:rPr>
+          <w:rFonts w:ascii="Times New Roman" w:hAnsi="Times New Roman" w:cs="Times New Roman"/>
+        </w:rPr>
+        <w:t>}</w:t>
+      </w:r>
+    </w:p>
+    <w:p>
+      <w:pPr>
+        <w:rPr>
+          <w:rFonts w:ascii="Times New Roman" w:hAnsi="Times New Roman" w:cs="Times New Roman"/>
+        </w:rPr>
+      </w:pPr>
+      <w:r>
+        <w:rPr>
+          <w:rFonts w:ascii="Segoe UI Emoji" w:hAnsi="Segoe UI Emoji" w:cs="Segoe UI Emoji"/>
+        </w:rPr>
+        <w:t>📌</w:t>
+      </w:r>
+      <w:r>
+        <w:rPr>
+          <w:rFonts w:ascii="Times New Roman" w:hAnsi="Times New Roman" w:cs="Times New Roman"/>
+        </w:rPr>
+        <w:t xml:space="preserve"> </w:t>
+      </w:r>
+      <w:r>
+        <w:rPr>
+          <w:rFonts w:ascii="Times New Roman" w:hAnsi="Times New Roman" w:cs="Times New Roman"/>
+          <w:b/>
+          <w:bCs/>
+        </w:rPr>
+        <w:t>Bắt đầu từ 0</w:t>
+      </w:r>
+      <w:r>
+        <w:rPr>
+          <w:rFonts w:ascii="Times New Roman" w:hAnsi="Times New Roman" w:cs="Times New Roman"/>
+        </w:rPr>
+        <w:t>, mỗi lần tăng thêm 5</w:t>
+      </w:r>
+      <w:r>
+        <w:rPr>
+          <w:rFonts w:ascii="Times New Roman" w:hAnsi="Times New Roman" w:cs="Times New Roman"/>
+        </w:rPr>
+        <w:br/>
+      </w:r>
+      <w:r>
+        <w:rPr>
+          <w:rFonts w:ascii="Segoe UI Emoji" w:hAnsi="Segoe UI Emoji" w:cs="Segoe UI Emoji"/>
+        </w:rPr>
+        <w:t>📤</w:t>
+      </w:r>
+      <w:r>
+        <w:rPr>
+          <w:rFonts w:ascii="Times New Roman" w:hAnsi="Times New Roman" w:cs="Times New Roman"/>
+        </w:rPr>
+        <w:t xml:space="preserve"> Kết quả:</w:t>
+      </w:r>
+      <w:r>
+        <w:rPr>
+          <w:rFonts w:ascii="Times New Roman" w:hAnsi="Times New Roman" w:cs="Times New Roman"/>
+        </w:rPr>
+        <w:br/>
+        <w:t>0, 5, 10, 15, 20, ..., 100</w:t>
+      </w:r>
+    </w:p>
+    <w:p>
+      <w:pPr>
+        <w:rPr>
+          <w:rFonts w:ascii="Times New Roman" w:hAnsi="Times New Roman" w:cs="Times New Roman"/>
+        </w:rPr>
+      </w:pPr>
+      <w:r>
+        <w:rPr>
+          <w:rFonts w:ascii="Times New Roman" w:hAnsi="Times New Roman" w:cs="Times New Roman"/>
+        </w:rPr>
+        <w:pict w14:anchorId="70859589">
+          <v:rect id="_x0000_i1059" style="width:0;height:1.5pt" o:hralign="center" o:hrstd="t" o:hr="t" fillcolor="#a0a0a0" stroked="f"/>
+        </w:pict>
+      </w:r>
+    </w:p>
+    <w:p>
+      <w:pPr>
+        <w:rPr>
+          <w:rFonts w:ascii="Times New Roman" w:hAnsi="Times New Roman" w:cs="Times New Roman"/>
+          <w:b/>
+          <w:bCs/>
+        </w:rPr>
+      </w:pPr>
+      <w:r>
+        <w:rPr>
+          <w:rFonts w:ascii="Segoe UI Emoji" w:hAnsi="Segoe UI Emoji" w:cs="Segoe UI Emoji"/>
+          <w:b/>
+          <w:bCs/>
+        </w:rPr>
+        <w:t>✅</w:t>
+      </w:r>
+      <w:r>
+        <w:rPr>
+          <w:rFonts w:ascii="Times New Roman" w:hAnsi="Times New Roman" w:cs="Times New Roman"/>
+          <w:b/>
+          <w:bCs/>
+        </w:rPr>
+        <w:t xml:space="preserve"> 3. Đếm giảm theo bước nhảy (i -= 5)</w:t>
+      </w:r>
+    </w:p>
+    <w:p>
+      <w:pPr>
+        <w:rPr>
+          <w:rFonts w:ascii="Times New Roman" w:hAnsi="Times New Roman" w:cs="Times New Roman"/>
+        </w:rPr>
+      </w:pPr>
+      <w:r>
+        <w:rPr>
+          <w:rFonts w:ascii="Times New Roman" w:hAnsi="Times New Roman" w:cs="Times New Roman"/>
+        </w:rPr>
+        <w:t>for (var i = 100; i &gt;= 0; i -= 5) {</w:t>
+      </w:r>
+    </w:p>
+    <w:p>
+      <w:pPr>
+        <w:rPr>
+          <w:rFonts w:ascii="Times New Roman" w:hAnsi="Times New Roman" w:cs="Times New Roman"/>
+        </w:rPr>
+      </w:pPr>
+      <w:r>
+        <w:rPr>
+          <w:rFonts w:ascii="Times New Roman" w:hAnsi="Times New Roman" w:cs="Times New Roman"/>
+        </w:rPr>
+        <w:t xml:space="preserve">    console.log(i);</w:t>
+      </w:r>
+    </w:p>
+    <w:p>
+      <w:pPr>
+        <w:rPr>
+          <w:rFonts w:ascii="Times New Roman" w:hAnsi="Times New Roman" w:cs="Times New Roman"/>
+        </w:rPr>
+      </w:pPr>
+      <w:r>
+        <w:rPr>
+          <w:rFonts w:ascii="Times New Roman" w:hAnsi="Times New Roman" w:cs="Times New Roman"/>
+        </w:rPr>
+        <w:t>}</w:t>
+      </w:r>
+    </w:p>
+    <w:p>
+      <w:pPr>
+        <w:rPr>
+          <w:rFonts w:ascii="Times New Roman" w:hAnsi="Times New Roman" w:cs="Times New Roman"/>
+        </w:rPr>
+      </w:pPr>
+      <w:r>
+        <w:rPr>
+          <w:rFonts w:ascii="Segoe UI Emoji" w:hAnsi="Segoe UI Emoji" w:cs="Segoe UI Emoji"/>
+        </w:rPr>
+        <w:t>📌</w:t>
+      </w:r>
+      <w:r>
+        <w:rPr>
+          <w:rFonts w:ascii="Times New Roman" w:hAnsi="Times New Roman" w:cs="Times New Roman"/>
+        </w:rPr>
+        <w:t xml:space="preserve"> </w:t>
+      </w:r>
+      <w:r>
+        <w:rPr>
+          <w:rFonts w:ascii="Times New Roman" w:hAnsi="Times New Roman" w:cs="Times New Roman"/>
+          <w:b/>
+          <w:bCs/>
+        </w:rPr>
+        <w:t>Bắt đầu từ 100</w:t>
+      </w:r>
+      <w:r>
+        <w:rPr>
+          <w:rFonts w:ascii="Times New Roman" w:hAnsi="Times New Roman" w:cs="Times New Roman"/>
+        </w:rPr>
+        <w:t>, mỗi lần giảm 5</w:t>
+      </w:r>
+      <w:r>
+        <w:rPr>
+          <w:rFonts w:ascii="Times New Roman" w:hAnsi="Times New Roman" w:cs="Times New Roman"/>
+        </w:rPr>
+        <w:br/>
+      </w:r>
+      <w:r>
+        <w:rPr>
+          <w:rFonts w:ascii="Segoe UI Emoji" w:hAnsi="Segoe UI Emoji" w:cs="Segoe UI Emoji"/>
+        </w:rPr>
+        <w:t>📤</w:t>
+      </w:r>
+      <w:r>
+        <w:rPr>
+          <w:rFonts w:ascii="Times New Roman" w:hAnsi="Times New Roman" w:cs="Times New Roman"/>
+        </w:rPr>
+        <w:t xml:space="preserve"> Kết quả:</w:t>
+      </w:r>
+      <w:r>
+        <w:rPr>
+          <w:rFonts w:ascii="Times New Roman" w:hAnsi="Times New Roman" w:cs="Times New Roman"/>
+        </w:rPr>
+        <w:br/>
+        <w:t>100, 95, 90, ..., 0</w:t>
+      </w:r>
+    </w:p>
+    <w:p>
+      <w:pPr>
+        <w:rPr>
+          <w:rFonts w:ascii="Times New Roman" w:hAnsi="Times New Roman" w:cs="Times New Roman"/>
+        </w:rPr>
+      </w:pPr>
+      <w:r>
+        <w:rPr>
+          <w:rFonts w:ascii="Times New Roman" w:hAnsi="Times New Roman" w:cs="Times New Roman"/>
+        </w:rPr>
+        <w:lastRenderedPageBreak/>
+        <w:pict w14:anchorId="4FC6AA2C">
+          <v:rect id="_x0000_i1060" style="width:0;height:1.5pt" o:hralign="center" o:hrstd="t" o:hr="t" fillcolor="#a0a0a0" stroked="f"/>
+        </w:pict>
+      </w:r>
+    </w:p>
+    <w:p>
+      <w:pPr>
+        <w:rPr>
+          <w:rFonts w:ascii="Times New Roman" w:hAnsi="Times New Roman" w:cs="Times New Roman"/>
+          <w:b/>
+          <w:bCs/>
+        </w:rPr>
+      </w:pPr>
+      <w:r>
+        <w:rPr>
+          <w:rFonts w:ascii="Segoe UI Emoji" w:hAnsi="Segoe UI Emoji" w:cs="Segoe UI Emoji"/>
+          <w:b/>
+          <w:bCs/>
+        </w:rPr>
+        <w:t>📌</w:t>
+      </w:r>
+      <w:r>
+        <w:rPr>
+          <w:rFonts w:ascii="Times New Roman" w:hAnsi="Times New Roman" w:cs="Times New Roman"/>
+          <w:b/>
+          <w:bCs/>
+        </w:rPr>
+        <w:t xml:space="preserve"> Ghi nhớ:</w:t>
+      </w:r>
+    </w:p>
+    <w:tbl>
+      <w:tblPr>
+        <w:tblW w:w="0" w:type="auto"/>
+        <w:tblCellSpacing w:w="15" w:type="dxa"/>
+        <w:tblCellMar>
+          <w:top w:w="15" w:type="dxa"/>
+          <w:left w:w="15" w:type="dxa"/>
+          <w:bottom w:w="15" w:type="dxa"/>
+          <w:right w:w="15" w:type="dxa"/>
+        </w:tblCellMar>
+        <w:tblLook w:val="04A0" w:firstRow="1" w:lastRow="0" w:firstColumn="1" w:lastColumn="0" w:noHBand="0" w:noVBand="1"/>
+      </w:tblPr>
+      <w:tblGrid>
+        <w:gridCol w:w="1625"/>
+        <w:gridCol w:w="1882"/>
+        <w:gridCol w:w="1962"/>
+      </w:tblGrid>
+      <w:tr>
+        <w:trPr>
+          <w:tblHeader/>
+          <w:tblCellSpacing w:w="15" w:type="dxa"/>
+        </w:trPr>
+        <w:tc>
+          <w:tcPr>
+            <w:tcW w:w="0" w:type="auto"/>
+            <w:vAlign w:val="center"/>
+            <w:hideMark/>
+          </w:tcPr>
+          <w:p>
+            <w:pPr>
+              <w:rPr>
+                <w:rFonts w:ascii="Times New Roman" w:hAnsi="Times New Roman" w:cs="Times New Roman"/>
+                <w:b/>
+                <w:bCs/>
+              </w:rPr>
+            </w:pPr>
+            <w:r>
+              <w:rPr>
+                <w:rFonts w:ascii="Times New Roman" w:hAnsi="Times New Roman" w:cs="Times New Roman"/>
+                <w:b/>
+                <w:bCs/>
+              </w:rPr>
+              <w:t>Kiểu vòng lặp</w:t>
+            </w:r>
+          </w:p>
+        </w:tc>
+        <w:tc>
+          <w:tcPr>
+            <w:tcW w:w="0" w:type="auto"/>
+            <w:vAlign w:val="center"/>
+            <w:hideMark/>
+          </w:tcPr>
+          <w:p>
+            <w:pPr>
+              <w:rPr>
+                <w:rFonts w:ascii="Times New Roman" w:hAnsi="Times New Roman" w:cs="Times New Roman"/>
+                <w:b/>
+                <w:bCs/>
+              </w:rPr>
+            </w:pPr>
+            <w:r>
+              <w:rPr>
+                <w:rFonts w:ascii="Times New Roman" w:hAnsi="Times New Roman" w:cs="Times New Roman"/>
+                <w:b/>
+                <w:bCs/>
+              </w:rPr>
+              <w:t>Viết như thế nào?</w:t>
+            </w:r>
+          </w:p>
+        </w:tc>
+        <w:tc>
+          <w:tcPr>
+            <w:tcW w:w="0" w:type="auto"/>
+            <w:vAlign w:val="center"/>
+            <w:hideMark/>
+          </w:tcPr>
+          <w:p>
+            <w:pPr>
+              <w:rPr>
+                <w:rFonts w:ascii="Times New Roman" w:hAnsi="Times New Roman" w:cs="Times New Roman"/>
+                <w:b/>
+                <w:bCs/>
+              </w:rPr>
+            </w:pPr>
+            <w:r>
+              <w:rPr>
+                <w:rFonts w:ascii="Times New Roman" w:hAnsi="Times New Roman" w:cs="Times New Roman"/>
+                <w:b/>
+                <w:bCs/>
+              </w:rPr>
+              <w:t>Ý nghĩa</w:t>
+            </w:r>
+          </w:p>
+        </w:tc>
+      </w:tr>
+      <w:tr>
+        <w:trPr>
+          <w:tblCellSpacing w:w="15" w:type="dxa"/>
+        </w:trPr>
+        <w:tc>
+          <w:tcPr>
+            <w:tcW w:w="0" w:type="auto"/>
+            <w:vAlign w:val="center"/>
+            <w:hideMark/>
+          </w:tcPr>
+          <w:p>
+            <w:pPr>
+              <w:rPr>
+                <w:rFonts w:ascii="Times New Roman" w:hAnsi="Times New Roman" w:cs="Times New Roman"/>
+              </w:rPr>
+            </w:pPr>
+            <w:r>
+              <w:rPr>
+                <w:rFonts w:ascii="Times New Roman" w:hAnsi="Times New Roman" w:cs="Times New Roman"/>
+              </w:rPr>
+              <w:t>Tăng 1</w:t>
+            </w:r>
+          </w:p>
+        </w:tc>
+        <w:tc>
+          <w:tcPr>
+            <w:tcW w:w="0" w:type="auto"/>
+            <w:vAlign w:val="center"/>
+            <w:hideMark/>
+          </w:tcPr>
+          <w:p>
+            <w:pPr>
+              <w:rPr>
+                <w:rFonts w:ascii="Times New Roman" w:hAnsi="Times New Roman" w:cs="Times New Roman"/>
+              </w:rPr>
+            </w:pPr>
+            <w:r>
+              <w:rPr>
+                <w:rFonts w:ascii="Times New Roman" w:hAnsi="Times New Roman" w:cs="Times New Roman"/>
+              </w:rPr>
+              <w:t>i++ hoặc i += 1</w:t>
+            </w:r>
+          </w:p>
+        </w:tc>
+        <w:tc>
+          <w:tcPr>
+            <w:tcW w:w="0" w:type="auto"/>
+            <w:vAlign w:val="center"/>
+            <w:hideMark/>
+          </w:tcPr>
+          <w:p>
+            <w:pPr>
+              <w:rPr>
+                <w:rFonts w:ascii="Times New Roman" w:hAnsi="Times New Roman" w:cs="Times New Roman"/>
+              </w:rPr>
+            </w:pPr>
+            <w:r>
+              <w:rPr>
+                <w:rFonts w:ascii="Times New Roman" w:hAnsi="Times New Roman" w:cs="Times New Roman"/>
+              </w:rPr>
+              <w:t>Mỗi lần lặp, tăng 1</w:t>
+            </w:r>
+          </w:p>
+        </w:tc>
+      </w:tr>
+      <w:tr>
+        <w:trPr>
+          <w:tblCellSpacing w:w="15" w:type="dxa"/>
+        </w:trPr>
+        <w:tc>
+          <w:tcPr>
+            <w:tcW w:w="0" w:type="auto"/>
+            <w:vAlign w:val="center"/>
+            <w:hideMark/>
+          </w:tcPr>
+          <w:p>
+            <w:pPr>
+              <w:rPr>
+                <w:rFonts w:ascii="Times New Roman" w:hAnsi="Times New Roman" w:cs="Times New Roman"/>
+              </w:rPr>
+            </w:pPr>
+            <w:r>
+              <w:rPr>
+                <w:rFonts w:ascii="Times New Roman" w:hAnsi="Times New Roman" w:cs="Times New Roman"/>
+              </w:rPr>
+              <w:t>Tăng theo bước</w:t>
+            </w:r>
+          </w:p>
+        </w:tc>
+        <w:tc>
+          <w:tcPr>
+            <w:tcW w:w="0" w:type="auto"/>
+            <w:vAlign w:val="center"/>
+            <w:hideMark/>
+          </w:tcPr>
+          <w:p>
+            <w:pPr>
+              <w:rPr>
+                <w:rFonts w:ascii="Times New Roman" w:hAnsi="Times New Roman" w:cs="Times New Roman"/>
+              </w:rPr>
+            </w:pPr>
+            <w:r>
+              <w:rPr>
+                <w:rFonts w:ascii="Times New Roman" w:hAnsi="Times New Roman" w:cs="Times New Roman"/>
+              </w:rPr>
+              <w:t>i += 5</w:t>
+            </w:r>
+          </w:p>
+        </w:tc>
+        <w:tc>
+          <w:tcPr>
+            <w:tcW w:w="0" w:type="auto"/>
+            <w:vAlign w:val="center"/>
+            <w:hideMark/>
+          </w:tcPr>
+          <w:p>
+            <w:pPr>
+              <w:rPr>
+                <w:rFonts w:ascii="Times New Roman" w:hAnsi="Times New Roman" w:cs="Times New Roman"/>
+              </w:rPr>
+            </w:pPr>
+            <w:r>
+              <w:rPr>
+                <w:rFonts w:ascii="Times New Roman" w:hAnsi="Times New Roman" w:cs="Times New Roman"/>
+              </w:rPr>
+              <w:t>Mỗi lần lặp, tăng 5</w:t>
+            </w:r>
+          </w:p>
+        </w:tc>
+      </w:tr>
+      <w:tr>
+        <w:trPr>
+          <w:tblCellSpacing w:w="15" w:type="dxa"/>
+        </w:trPr>
+        <w:tc>
+          <w:tcPr>
+            <w:tcW w:w="0" w:type="auto"/>
+            <w:vAlign w:val="center"/>
+            <w:hideMark/>
+          </w:tcPr>
+          <w:p>
+            <w:pPr>
+              <w:rPr>
+                <w:rFonts w:ascii="Times New Roman" w:hAnsi="Times New Roman" w:cs="Times New Roman"/>
+              </w:rPr>
+            </w:pPr>
+            <w:r>
+              <w:rPr>
+                <w:rFonts w:ascii="Times New Roman" w:hAnsi="Times New Roman" w:cs="Times New Roman"/>
+              </w:rPr>
+              <w:t>Giảm 1</w:t>
+            </w:r>
+          </w:p>
+        </w:tc>
+        <w:tc>
+          <w:tcPr>
+            <w:tcW w:w="0" w:type="auto"/>
+            <w:vAlign w:val="center"/>
+            <w:hideMark/>
+          </w:tcPr>
+          <w:p>
+            <w:pPr>
+              <w:rPr>
+                <w:rFonts w:ascii="Times New Roman" w:hAnsi="Times New Roman" w:cs="Times New Roman"/>
+              </w:rPr>
+            </w:pPr>
+            <w:r>
+              <w:rPr>
+                <w:rFonts w:ascii="Times New Roman" w:hAnsi="Times New Roman" w:cs="Times New Roman"/>
+              </w:rPr>
+              <w:t>i-- hoặc i -= 1</w:t>
+            </w:r>
+          </w:p>
+        </w:tc>
+        <w:tc>
+          <w:tcPr>
+            <w:tcW w:w="0" w:type="auto"/>
+            <w:vAlign w:val="center"/>
+            <w:hideMark/>
+          </w:tcPr>
+          <w:p>
+            <w:pPr>
+              <w:rPr>
+                <w:rFonts w:ascii="Times New Roman" w:hAnsi="Times New Roman" w:cs="Times New Roman"/>
+              </w:rPr>
+            </w:pPr>
+            <w:r>
+              <w:rPr>
+                <w:rFonts w:ascii="Times New Roman" w:hAnsi="Times New Roman" w:cs="Times New Roman"/>
+              </w:rPr>
+              <w:t>Mỗi lần lặp, giảm 1</w:t>
+            </w:r>
+          </w:p>
+        </w:tc>
+      </w:tr>
+      <w:tr>
+        <w:trPr>
+          <w:tblCellSpacing w:w="15" w:type="dxa"/>
+        </w:trPr>
+        <w:tc>
+          <w:tcPr>
+            <w:tcW w:w="0" w:type="auto"/>
+            <w:vAlign w:val="center"/>
+            <w:hideMark/>
+          </w:tcPr>
+          <w:p>
+            <w:pPr>
+              <w:rPr>
+                <w:rFonts w:ascii="Times New Roman" w:hAnsi="Times New Roman" w:cs="Times New Roman"/>
+              </w:rPr>
+            </w:pPr>
+            <w:r>
+              <w:rPr>
+                <w:rFonts w:ascii="Times New Roman" w:hAnsi="Times New Roman" w:cs="Times New Roman"/>
+              </w:rPr>
+              <w:t>Giảm theo bước</w:t>
+            </w:r>
+          </w:p>
+        </w:tc>
+        <w:tc>
+          <w:tcPr>
+            <w:tcW w:w="0" w:type="auto"/>
+            <w:vAlign w:val="center"/>
+            <w:hideMark/>
+          </w:tcPr>
+          <w:p>
+            <w:pPr>
+              <w:rPr>
+                <w:rFonts w:ascii="Times New Roman" w:hAnsi="Times New Roman" w:cs="Times New Roman"/>
+              </w:rPr>
+            </w:pPr>
+            <w:r>
+              <w:rPr>
+                <w:rFonts w:ascii="Times New Roman" w:hAnsi="Times New Roman" w:cs="Times New Roman"/>
+              </w:rPr>
+              <w:t>i -= 5</w:t>
+            </w:r>
+          </w:p>
+        </w:tc>
+        <w:tc>
+          <w:tcPr>
+            <w:tcW w:w="0" w:type="auto"/>
+            <w:vAlign w:val="center"/>
+            <w:hideMark/>
+          </w:tcPr>
+          <w:p>
+            <w:pPr>
+              <w:rPr>
+                <w:rFonts w:ascii="Times New Roman" w:hAnsi="Times New Roman" w:cs="Times New Roman"/>
+              </w:rPr>
+            </w:pPr>
+            <w:r>
+              <w:rPr>
+                <w:rFonts w:ascii="Times New Roman" w:hAnsi="Times New Roman" w:cs="Times New Roman"/>
+              </w:rPr>
+              <w:t>Mỗi lần lặp, giảm 5</w:t>
             </w:r>
           </w:p>
         </w:tc>

</xml_diff>